<commit_message>
Revision Caso de uso y Doc de Vision
</commit_message>
<xml_diff>
--- a/CasosDeUso.docx
+++ b/CasosDeUso.docx
@@ -1820,14 +1820,12 @@
               </w:rPr>
               <w:t xml:space="preserve">Si se guarda correctamente </w:t>
             </w:r>
-            <w:proofErr w:type="spellStart"/>
-            <w:r>
-              <w:rPr>
-                <w:lang w:val="es-419"/>
-              </w:rPr>
-              <w:t>redirije</w:t>
-            </w:r>
-            <w:proofErr w:type="spellEnd"/>
+            <w:r>
+              <w:rPr>
+                <w:lang w:val="es-419"/>
+              </w:rPr>
+              <w:t>redirige</w:t>
+            </w:r>
             <w:r>
               <w:rPr>
                 <w:lang w:val="es-419"/>
@@ -2022,14 +2020,12 @@
                 <w:lang w:val="es-419"/>
               </w:rPr>
             </w:pPr>
-            <w:proofErr w:type="spellStart"/>
-            <w:r>
-              <w:rPr>
-                <w:lang w:val="es-419"/>
-              </w:rPr>
-              <w:t>Accion</w:t>
-            </w:r>
-            <w:proofErr w:type="spellEnd"/>
+            <w:r>
+              <w:rPr>
+                <w:lang w:val="es-419"/>
+              </w:rPr>
+              <w:t>Acción</w:t>
+            </w:r>
           </w:p>
         </w:tc>
       </w:tr>
@@ -2737,7 +2733,7 @@
               <w:rPr>
                 <w:lang w:val="es-419"/>
               </w:rPr>
-              <w:t xml:space="preserve">Redireccionar a la vista de </w:t>
+              <w:t xml:space="preserve">Redireccionar a la vista </w:t>
             </w:r>
             <w:r>
               <w:rPr>
@@ -3402,7 +3398,21 @@
           <w:b w:val="0"/>
           <w:lang w:val="es-419"/>
         </w:rPr>
-        <w:t>identify</w:t>
+        <w:t>identi</w:t>
+      </w:r>
+      <w:r>
+        <w:rPr>
+          <w:b w:val="0"/>
+          <w:lang w:val="es-419"/>
+        </w:rPr>
+        <w:t>t</w:t>
+      </w:r>
+      <w:r>
+        <w:rPr>
+          <w:b w:val="0"/>
+          <w:lang w:val="es-419"/>
+        </w:rPr>
+        <w:t>y</w:t>
       </w:r>
       <w:proofErr w:type="spellEnd"/>
       <w:r>
@@ -3627,16 +3637,22 @@
         <w:pStyle w:val="InfoBlue"/>
       </w:pPr>
       <w:r>
-        <w:t xml:space="preserve">El usuario </w:t>
-      </w:r>
-      <w:proofErr w:type="gramStart"/>
-      <w:r>
-        <w:t>un vez</w:t>
-      </w:r>
-      <w:proofErr w:type="gramEnd"/>
-      <w:r>
-        <w:t xml:space="preserve"> dentro de la aplicación se dirige a noticia de la carrera que quiere leer.</w:t>
-      </w:r>
+        <w:t xml:space="preserve">El objetivo de este caso de uso es modelar </w:t>
+      </w:r>
+      <w:r>
+        <w:t>la visualización una noticia creada por el centro de alumnos</w:t>
+      </w:r>
+      <w:r>
+        <w:t>.</w:t>
+      </w:r>
+    </w:p>
+    <w:p>
+      <w:pPr>
+        <w:pStyle w:val="Textoindependiente"/>
+        <w:rPr>
+          <w:lang w:val="es-419"/>
+        </w:rPr>
+      </w:pPr>
     </w:p>
     <w:p>
       <w:pPr>
@@ -3797,48 +3813,36 @@
               </w:rPr>
               <w:t xml:space="preserve">Sistema despliega noticias creadas por centro de alumno de la </w:t>
             </w:r>
-            <w:proofErr w:type="gramStart"/>
-            <w:r>
-              <w:rPr>
-                <w:lang w:val="es-419"/>
-              </w:rPr>
-              <w:t>carrera</w:t>
-            </w:r>
-            <w:r>
-              <w:rPr>
-                <w:lang w:val="es-419"/>
-              </w:rPr>
-              <w:t>(</w:t>
-            </w:r>
-            <w:proofErr w:type="gramEnd"/>
+            <w:r>
+              <w:rPr>
+                <w:lang w:val="es-419"/>
+              </w:rPr>
+              <w:t>carrera (</w:t>
+            </w:r>
             <w:r>
               <w:rPr>
                 <w:lang w:val="es-419"/>
               </w:rPr>
               <w:t xml:space="preserve">de </w:t>
             </w:r>
-            <w:proofErr w:type="spellStart"/>
-            <w:r>
-              <w:rPr>
-                <w:lang w:val="es-419"/>
-              </w:rPr>
-              <w:t>mas</w:t>
-            </w:r>
-            <w:proofErr w:type="spellEnd"/>
+            <w:r>
+              <w:rPr>
+                <w:lang w:val="es-419"/>
+              </w:rPr>
+              <w:t>más</w:t>
+            </w:r>
             <w:r>
               <w:rPr>
                 <w:lang w:val="es-419"/>
               </w:rPr>
               <w:t xml:space="preserve"> nuevo a </w:t>
             </w:r>
-            <w:proofErr w:type="spellStart"/>
-            <w:r>
-              <w:rPr>
-                <w:lang w:val="es-419"/>
-              </w:rPr>
-              <w:t>mas</w:t>
-            </w:r>
-            <w:proofErr w:type="spellEnd"/>
+            <w:r>
+              <w:rPr>
+                <w:lang w:val="es-419"/>
+              </w:rPr>
+              <w:t>más</w:t>
+            </w:r>
             <w:r>
               <w:rPr>
                 <w:lang w:val="es-419"/>
@@ -4237,7 +4241,19 @@
               <w:rPr>
                 <w:lang w:val="es-419"/>
               </w:rPr>
-              <w:t>Presiona botón de “Ver noticias”</w:t>
+              <w:t>Presiona botón de “V</w:t>
+            </w:r>
+            <w:r>
+              <w:rPr>
+                <w:lang w:val="es-419"/>
+              </w:rPr>
+              <w:t>olver</w:t>
+            </w:r>
+            <w:r>
+              <w:rPr>
+                <w:lang w:val="es-419"/>
+              </w:rPr>
+              <w:t>”</w:t>
             </w:r>
           </w:p>
         </w:tc>
@@ -4293,7 +4309,21 @@
               <w:rPr>
                 <w:lang w:val="es-419"/>
               </w:rPr>
-              <w:t>Vuelve al paso 2</w:t>
+              <w:t xml:space="preserve">Redirigir al </w:t>
+            </w:r>
+            <w:proofErr w:type="spellStart"/>
+            <w:r>
+              <w:rPr>
+                <w:lang w:val="es-419"/>
+              </w:rPr>
+              <w:t>index</w:t>
+            </w:r>
+            <w:proofErr w:type="spellEnd"/>
+            <w:r>
+              <w:rPr>
+                <w:lang w:val="es-419"/>
+              </w:rPr>
+              <w:t>.</w:t>
             </w:r>
           </w:p>
         </w:tc>
@@ -4541,14 +4571,37 @@
         <w:pStyle w:val="InfoBlue"/>
       </w:pPr>
       <w:r>
-        <w:t xml:space="preserve">Usuario dentro de una noticia decide </w:t>
-      </w:r>
-      <w:r>
-        <w:t>dejar un</w:t>
-      </w:r>
-      <w:r>
-        <w:t xml:space="preserve"> comentario a la noticia.</w:t>
-      </w:r>
+        <w:t xml:space="preserve">El objetivo de este caso de uso es modelar </w:t>
+      </w:r>
+      <w:r>
+        <w:t>la</w:t>
+      </w:r>
+      <w:r>
+        <w:t xml:space="preserve"> acción de comentar un</w:t>
+      </w:r>
+      <w:r>
+        <w:t>a noticia</w:t>
+      </w:r>
+      <w:r>
+        <w:t>.</w:t>
+      </w:r>
+    </w:p>
+    <w:p>
+      <w:pPr>
+        <w:pStyle w:val="Textoindependiente"/>
+        <w:rPr>
+          <w:lang w:val="es-419"/>
+        </w:rPr>
+      </w:pPr>
+    </w:p>
+    <w:p>
+      <w:pPr>
+        <w:pStyle w:val="Textoindependiente"/>
+        <w:ind w:left="0"/>
+        <w:rPr>
+          <w:lang w:val="es-419"/>
+        </w:rPr>
+      </w:pPr>
     </w:p>
     <w:p>
       <w:pPr>
@@ -5032,7 +5085,19 @@
         <w:rPr>
           <w:b/>
         </w:rPr>
-        <w:t>El post que el usuario comentaba fue eliminado en el mismo momento.</w:t>
+        <w:t>El post que el usuario comentaba fue eliminado en el mismo momento</w:t>
+      </w:r>
+      <w:r>
+        <w:rPr>
+          <w:b/>
+        </w:rPr>
+        <w:t xml:space="preserve"> en el que él comentaba</w:t>
+      </w:r>
+      <w:r>
+        <w:rPr>
+          <w:b/>
+        </w:rPr>
+        <w:t>.</w:t>
       </w:r>
     </w:p>
     <w:p/>
@@ -5274,15 +5339,100 @@
           <w:bCs/>
           <w:lang w:val="es-419"/>
         </w:rPr>
-        <w:t xml:space="preserve">Debe haber </w:t>
-      </w:r>
-      <w:r>
+        <w:t>Debe haber una notica existente a la que comentar.</w:t>
+      </w:r>
+    </w:p>
+    <w:p>
+      <w:pPr>
+        <w:rPr>
+          <w:lang w:val="es-419"/>
+        </w:rPr>
+      </w:pPr>
+    </w:p>
+    <w:p>
+      <w:pPr>
+        <w:pStyle w:val="Ttulo1"/>
+        <w:widowControl/>
+      </w:pPr>
+      <w:proofErr w:type="spellStart"/>
+      <w:r>
+        <w:t>Postconditions</w:t>
+      </w:r>
+      <w:proofErr w:type="spellEnd"/>
+    </w:p>
+    <w:p>
+      <w:pPr>
+        <w:pStyle w:val="Ttulo2"/>
+        <w:widowControl/>
         <w:rPr>
           <w:b w:val="0"/>
           <w:bCs/>
           <w:lang w:val="es-419"/>
         </w:rPr>
-        <w:t>una notica existente a la que comentar.</w:t>
+      </w:pPr>
+      <w:r>
+        <w:rPr>
+          <w:b w:val="0"/>
+          <w:bCs/>
+          <w:lang w:val="es-419"/>
+        </w:rPr>
+        <w:t xml:space="preserve"> </w:t>
+      </w:r>
+      <w:r>
+        <w:rPr>
+          <w:b w:val="0"/>
+          <w:bCs/>
+          <w:lang w:val="es-419"/>
+        </w:rPr>
+        <w:t xml:space="preserve">Debe dejar el </w:t>
+      </w:r>
+      <w:r>
+        <w:rPr>
+          <w:b w:val="0"/>
+          <w:bCs/>
+          <w:lang w:val="es-419"/>
+        </w:rPr>
+        <w:t>ultim</w:t>
+      </w:r>
+      <w:r>
+        <w:rPr>
+          <w:b w:val="0"/>
+          <w:bCs/>
+          <w:lang w:val="es-419"/>
+        </w:rPr>
+        <w:t xml:space="preserve">o comentario </w:t>
+      </w:r>
+      <w:r>
+        <w:rPr>
+          <w:b w:val="0"/>
+          <w:bCs/>
+          <w:lang w:val="es-419"/>
+        </w:rPr>
+        <w:t>en la</w:t>
+      </w:r>
+      <w:r>
+        <w:rPr>
+          <w:b w:val="0"/>
+          <w:bCs/>
+          <w:lang w:val="es-419"/>
+        </w:rPr>
+        <w:t xml:space="preserve"> </w:t>
+      </w:r>
+      <w:r>
+        <w:rPr>
+          <w:b w:val="0"/>
+          <w:bCs/>
+          <w:lang w:val="es-419"/>
+        </w:rPr>
+        <w:t>última</w:t>
+      </w:r>
+      <w:r>
+        <w:rPr>
+          <w:b w:val="0"/>
+          <w:bCs/>
+          <w:lang w:val="es-419"/>
+        </w:rPr>
+        <w:t xml:space="preserve"> posición de los comentarios de la noticia.</w:t>
       </w:r>
     </w:p>
     <w:p>
@@ -5295,11 +5445,18 @@
     <w:p>
       <w:pPr>
         <w:pStyle w:val="Ttulo1"/>
-        <w:widowControl/>
       </w:pPr>
       <w:proofErr w:type="spellStart"/>
       <w:r>
-        <w:t>Postconditions</w:t>
+        <w:t>Special</w:t>
+      </w:r>
+      <w:proofErr w:type="spellEnd"/>
+      <w:r>
+        <w:t xml:space="preserve"> </w:t>
+      </w:r>
+      <w:proofErr w:type="spellStart"/>
+      <w:r>
+        <w:t>Requirements</w:t>
       </w:r>
       <w:proofErr w:type="spellEnd"/>
     </w:p>
@@ -5309,128 +5466,36 @@
         <w:widowControl/>
         <w:rPr>
           <w:b w:val="0"/>
-          <w:bCs/>
           <w:lang w:val="es-419"/>
         </w:rPr>
       </w:pPr>
       <w:r>
         <w:rPr>
           <w:b w:val="0"/>
-          <w:bCs/>
-          <w:lang w:val="es-419"/>
-        </w:rPr>
-        <w:t xml:space="preserve"> </w:t>
+          <w:lang w:val="es-419"/>
+        </w:rPr>
+        <w:t xml:space="preserve">El sistema debe ser capaz de </w:t>
       </w:r>
       <w:r>
         <w:rPr>
           <w:b w:val="0"/>
-          <w:bCs/>
-          <w:lang w:val="es-419"/>
-        </w:rPr>
-        <w:t xml:space="preserve">Debe dejar el </w:t>
-      </w:r>
-      <w:proofErr w:type="spellStart"/>
+          <w:lang w:val="es-419"/>
+        </w:rPr>
+        <w:t xml:space="preserve">almacenar un comentario de </w:t>
+      </w:r>
       <w:r>
         <w:rPr>
           <w:b w:val="0"/>
-          <w:bCs/>
-          <w:lang w:val="es-419"/>
-        </w:rPr>
-        <w:t>el</w:t>
-      </w:r>
-      <w:proofErr w:type="spellEnd"/>
+          <w:lang w:val="es-419"/>
+        </w:rPr>
+        <w:t>100</w:t>
+      </w:r>
       <w:r>
         <w:rPr>
           <w:b w:val="0"/>
-          <w:bCs/>
-          <w:lang w:val="es-419"/>
-        </w:rPr>
-        <w:t xml:space="preserve"> timo comentario </w:t>
-      </w:r>
-      <w:proofErr w:type="spellStart"/>
-      <w:r>
-        <w:rPr>
-          <w:b w:val="0"/>
-          <w:bCs/>
-          <w:lang w:val="es-419"/>
-        </w:rPr>
-        <w:t>el la</w:t>
-      </w:r>
-      <w:proofErr w:type="spellEnd"/>
-      <w:r>
-        <w:rPr>
-          <w:b w:val="0"/>
-          <w:bCs/>
-          <w:lang w:val="es-419"/>
-        </w:rPr>
-        <w:t xml:space="preserve"> </w:t>
-      </w:r>
-      <w:proofErr w:type="spellStart"/>
-      <w:r>
-        <w:rPr>
-          <w:b w:val="0"/>
-          <w:bCs/>
-          <w:lang w:val="es-419"/>
-        </w:rPr>
-        <w:t>ultima</w:t>
-      </w:r>
-      <w:proofErr w:type="spellEnd"/>
-      <w:r>
-        <w:rPr>
-          <w:b w:val="0"/>
-          <w:bCs/>
-          <w:lang w:val="es-419"/>
-        </w:rPr>
-        <w:t xml:space="preserve"> posición de los comentarios de la noticia.</w:t>
-      </w:r>
-    </w:p>
-    <w:p>
-      <w:pPr>
-        <w:rPr>
-          <w:lang w:val="es-419"/>
-        </w:rPr>
-      </w:pPr>
-    </w:p>
-    <w:p>
-      <w:pPr>
-        <w:pStyle w:val="Ttulo1"/>
-      </w:pPr>
-      <w:proofErr w:type="spellStart"/>
-      <w:r>
-        <w:t>Special</w:t>
-      </w:r>
-      <w:proofErr w:type="spellEnd"/>
-      <w:r>
-        <w:t xml:space="preserve"> </w:t>
-      </w:r>
-      <w:proofErr w:type="spellStart"/>
-      <w:r>
-        <w:t>Requirements</w:t>
-      </w:r>
-      <w:proofErr w:type="spellEnd"/>
-    </w:p>
-    <w:p>
-      <w:pPr>
-        <w:pStyle w:val="Ttulo2"/>
-        <w:widowControl/>
-        <w:rPr>
-          <w:b w:val="0"/>
-          <w:lang w:val="es-419"/>
-        </w:rPr>
-      </w:pPr>
-      <w:r>
-        <w:rPr>
-          <w:b w:val="0"/>
-          <w:lang w:val="es-419"/>
-        </w:rPr>
-        <w:t xml:space="preserve">El sistema debe ser capaz de </w:t>
-      </w:r>
-      <w:r>
-        <w:rPr>
-          <w:b w:val="0"/>
-          <w:lang w:val="es-419"/>
-        </w:rPr>
-        <w:t>almacenar un comentario de 40 palabras.</w:t>
+          <w:lang w:val="es-419"/>
+        </w:rPr>
+        <w:t xml:space="preserve"> palabras.</w:t>
       </w:r>
     </w:p>
     <w:p>
@@ -5501,7 +5566,6 @@
         <w:pStyle w:val="Ttulo"/>
       </w:pPr>
       <w:r>
-        <w:lastRenderedPageBreak/>
         <w:fldChar w:fldCharType="begin"/>
       </w:r>
       <w:r>
@@ -5721,14 +5785,12 @@
               </w:rPr>
               <w:t xml:space="preserve">Notifica al usuario que </w:t>
             </w:r>
-            <w:proofErr w:type="spellStart"/>
-            <w:r>
-              <w:rPr>
-                <w:lang w:val="es-419"/>
-              </w:rPr>
-              <w:t>esta</w:t>
-            </w:r>
-            <w:proofErr w:type="spellEnd"/>
+            <w:r>
+              <w:rPr>
+                <w:lang w:val="es-419"/>
+              </w:rPr>
+              <w:t>está</w:t>
+            </w:r>
             <w:r>
               <w:rPr>
                 <w:lang w:val="es-419"/>
@@ -5847,14 +5909,12 @@
               </w:rPr>
               <w:t xml:space="preserve">Cierra </w:t>
             </w:r>
-            <w:proofErr w:type="gramStart"/>
-            <w:r>
-              <w:rPr>
-                <w:lang w:val="es-419"/>
-              </w:rPr>
-              <w:t>sesión .</w:t>
-            </w:r>
-            <w:proofErr w:type="gramEnd"/>
+            <w:r>
+              <w:rPr>
+                <w:lang w:val="es-419"/>
+              </w:rPr>
+              <w:t>sesión.</w:t>
+            </w:r>
           </w:p>
         </w:tc>
       </w:tr>
@@ -6020,7 +6080,11 @@
       <w:r>
         <w:t>3.1 El usuario deja un texto sin enviar antes de salir</w:t>
       </w:r>
-    </w:p>
+      <w:r>
+        <w:t>.</w:t>
+      </w:r>
+    </w:p>
+    <w:p/>
     <w:tbl>
       <w:tblPr>
         <w:tblStyle w:val="Tablaconcuadrcula"/>
@@ -6398,24 +6462,30 @@
           <w:bCs/>
           <w:lang w:val="es-419"/>
         </w:rPr>
-        <w:t xml:space="preserve">Debe guardar </w:t>
-      </w:r>
-      <w:proofErr w:type="gramStart"/>
+        <w:t>El sistema d</w:t>
+      </w:r>
       <w:r>
         <w:rPr>
           <w:b w:val="0"/>
           <w:bCs/>
           <w:lang w:val="es-419"/>
         </w:rPr>
-        <w:t>todas los comentarios</w:t>
-      </w:r>
-      <w:proofErr w:type="gramEnd"/>
+        <w:t xml:space="preserve">ebe guardar </w:t>
+      </w:r>
       <w:r>
         <w:rPr>
           <w:b w:val="0"/>
           <w:bCs/>
           <w:lang w:val="es-419"/>
         </w:rPr>
+        <w:t>todos los comentarios</w:t>
+      </w:r>
+      <w:r>
+        <w:rPr>
+          <w:b w:val="0"/>
+          <w:bCs/>
+          <w:lang w:val="es-419"/>
+        </w:rPr>
         <w:t xml:space="preserve"> que realizo el usuario.</w:t>
       </w:r>
     </w:p>
@@ -6460,7 +6530,7 @@
           <w:bCs/>
           <w:lang w:val="es-419"/>
         </w:rPr>
-        <w:t>En el caso que el usuario ser administrador debe almacenar sus post</w:t>
+        <w:t>En el caso que el usuario se</w:t>
       </w:r>
       <w:r>
         <w:rPr>
@@ -6468,25 +6538,39 @@
           <w:bCs/>
           <w:lang w:val="es-419"/>
         </w:rPr>
-        <w:t xml:space="preserve"> y </w:t>
-      </w:r>
-      <w:proofErr w:type="gramStart"/>
+        <w:t>a</w:t>
+      </w:r>
       <w:r>
         <w:rPr>
           <w:b w:val="0"/>
           <w:bCs/>
           <w:lang w:val="es-419"/>
         </w:rPr>
-        <w:t>filtros(</w:t>
-      </w:r>
-      <w:proofErr w:type="gramEnd"/>
+        <w:t xml:space="preserve"> administrador debe almacenar sus post</w:t>
+      </w:r>
       <w:r>
         <w:rPr>
           <w:b w:val="0"/>
           <w:bCs/>
           <w:lang w:val="es-419"/>
         </w:rPr>
-        <w:t>comentarios eliminados).</w:t>
+        <w:t xml:space="preserve"> y filtros</w:t>
+      </w:r>
+      <w:r>
+        <w:rPr>
+          <w:b w:val="0"/>
+          <w:bCs/>
+          <w:lang w:val="es-419"/>
+        </w:rPr>
+        <w:t xml:space="preserve"> </w:t>
+      </w:r>
+      <w:r>
+        <w:rPr>
+          <w:b w:val="0"/>
+          <w:bCs/>
+          <w:lang w:val="es-419"/>
+        </w:rPr>
+        <w:t>(comentarios eliminados).</w:t>
       </w:r>
     </w:p>
     <w:p>
@@ -6543,7 +6627,6 @@
         <w:pStyle w:val="Ttulo"/>
       </w:pPr>
       <w:r>
-        <w:lastRenderedPageBreak/>
         <w:fldChar w:fldCharType="begin"/>
       </w:r>
       <w:r>
@@ -6593,7 +6676,13 @@
         <w:pStyle w:val="InfoBlue"/>
       </w:pPr>
       <w:r>
-        <w:t>El objetivo es la de filtr</w:t>
+        <w:t xml:space="preserve">El objetivo es </w:t>
+      </w:r>
+      <w:r>
+        <w:t>el</w:t>
+      </w:r>
+      <w:r>
+        <w:t xml:space="preserve"> de filtr</w:t>
       </w:r>
       <w:r>
         <w:t>ar</w:t>
@@ -7000,14 +7089,12 @@
               </w:rPr>
               <w:t xml:space="preserve">Pone en la </w:t>
             </w:r>
-            <w:proofErr w:type="spellStart"/>
-            <w:r>
-              <w:rPr>
-                <w:lang w:val="es-419"/>
-              </w:rPr>
-              <w:t>pagina</w:t>
-            </w:r>
-            <w:proofErr w:type="spellEnd"/>
+            <w:r>
+              <w:rPr>
+                <w:lang w:val="es-419"/>
+              </w:rPr>
+              <w:t>página</w:t>
+            </w:r>
             <w:r>
               <w:rPr>
                 <w:lang w:val="es-419"/>
@@ -7209,6 +7296,11 @@
       <w:proofErr w:type="spellEnd"/>
     </w:p>
     <w:p>
+      <w:pPr>
+        <w:rPr>
+          <w:b/>
+        </w:rPr>
+      </w:pPr>
       <w:r>
         <w:t>5</w:t>
       </w:r>
@@ -7221,7 +7313,14 @@
         </w:rPr>
         <w:t>Deseleccionar comentario a borrar</w:t>
       </w:r>
-    </w:p>
+      <w:r>
+        <w:rPr>
+          <w:b/>
+        </w:rPr>
+        <w:t>.</w:t>
+      </w:r>
+    </w:p>
+    <w:p/>
     <w:tbl>
       <w:tblPr>
         <w:tblStyle w:val="Tablaconcuadrcula"/>
@@ -7459,7 +7558,7 @@
           <w:b w:val="0"/>
           <w:lang w:val="es-419"/>
         </w:rPr>
-        <w:t>Ser administrador del sistema.</w:t>
+        <w:t>El usuario debe ingresar al sistema con las credenciales.</w:t>
       </w:r>
     </w:p>
     <w:p>
@@ -7467,6 +7566,23 @@
         <w:pStyle w:val="Ttulo2"/>
         <w:widowControl/>
         <w:rPr>
+          <w:b w:val="0"/>
+          <w:lang w:val="es-419"/>
+        </w:rPr>
+      </w:pPr>
+      <w:r>
+        <w:rPr>
+          <w:b w:val="0"/>
+          <w:lang w:val="es-419"/>
+        </w:rPr>
+        <w:t>Ser administrador del sistema.</w:t>
+      </w:r>
+    </w:p>
+    <w:p>
+      <w:pPr>
+        <w:pStyle w:val="Ttulo2"/>
+        <w:widowControl/>
+        <w:rPr>
           <w:lang w:val="es-419"/>
         </w:rPr>
       </w:pPr>
@@ -7494,8 +7610,6 @@
       <w:r>
         <w:t>Postconditions</w:t>
       </w:r>
-      <w:bookmarkStart w:id="9" w:name="_GoBack"/>
-      <w:bookmarkEnd w:id="9"/>
       <w:proofErr w:type="spellEnd"/>
     </w:p>
     <w:p>
@@ -7562,20 +7676,6 @@
         </w:rPr>
         <w:t>Se deben cargar todos los comentarios no vistos.</w:t>
       </w:r>
-    </w:p>
-    <w:p>
-      <w:pPr>
-        <w:rPr>
-          <w:lang w:val="es-419"/>
-        </w:rPr>
-      </w:pPr>
-    </w:p>
-    <w:p>
-      <w:pPr>
-        <w:rPr>
-          <w:lang w:val="es-419"/>
-        </w:rPr>
-      </w:pPr>
     </w:p>
     <w:p>
       <w:pPr>
@@ -7604,6 +7704,8 @@
           <w:lang w:val="es-419"/>
         </w:rPr>
       </w:pPr>
+      <w:bookmarkStart w:id="9" w:name="_GoBack"/>
+      <w:bookmarkEnd w:id="9"/>
     </w:p>
     <w:sectPr>
       <w:headerReference w:type="default" r:id="rId12"/>
@@ -7722,11 +7824,21 @@
           <w:r>
             <w:fldChar w:fldCharType="end"/>
           </w:r>
-          <w:fldSimple w:instr=" DOCPROPERTY &quot;Company&quot;  \* MERGEFORMAT ">
-            <w:r>
-              <w:t>ICF232</w:t>
-            </w:r>
-          </w:fldSimple>
+          <w:r>
+            <w:fldChar w:fldCharType="begin"/>
+          </w:r>
+          <w:r>
+            <w:instrText xml:space="preserve"> DOCPROPERTY "Company"  \* MERGEFORMAT </w:instrText>
+          </w:r>
+          <w:r>
+            <w:fldChar w:fldCharType="separate"/>
+          </w:r>
+          <w:r>
+            <w:t>ICF232</w:t>
+          </w:r>
+          <w:r>
+            <w:fldChar w:fldCharType="end"/>
+          </w:r>
           <w:r>
             <w:t xml:space="preserve">, </w:t>
           </w:r>
@@ -8756,7 +8868,7 @@
     </w:rPrDefault>
     <w:pPrDefault/>
   </w:docDefaults>
-  <w:latentStyles w:defLockedState="0" w:defUIPriority="99" w:defSemiHidden="0" w:defUnhideWhenUsed="0" w:defQFormat="0" w:count="376">
+  <w:latentStyles w:defLockedState="0" w:defUIPriority="99" w:defSemiHidden="0" w:defUnhideWhenUsed="0" w:defQFormat="0" w:count="377">
     <w:lsdException w:name="Normal" w:uiPriority="0" w:qFormat="1"/>
     <w:lsdException w:name="heading 1" w:uiPriority="9" w:qFormat="1"/>
     <w:lsdException w:name="heading 2" w:uiPriority="9" w:qFormat="1"/>
@@ -8862,7 +8974,6 @@
     <w:lsdException w:name="HTML Sample" w:semiHidden="1" w:unhideWhenUsed="1"/>
     <w:lsdException w:name="HTML Typewriter" w:semiHidden="1" w:unhideWhenUsed="1"/>
     <w:lsdException w:name="HTML Variable" w:semiHidden="1" w:unhideWhenUsed="1"/>
-    <w:lsdException w:name="Normal Table" w:semiHidden="1" w:unhideWhenUsed="1"/>
     <w:lsdException w:name="annotation subject" w:semiHidden="1" w:unhideWhenUsed="1"/>
     <w:lsdException w:name="No List" w:semiHidden="1" w:unhideWhenUsed="1"/>
     <w:lsdException w:name="Outline List 1" w:semiHidden="1" w:unhideWhenUsed="1"/>
@@ -8909,10 +9020,8 @@
     <w:lsdException w:name="Table Subtle 2" w:semiHidden="1" w:unhideWhenUsed="1"/>
     <w:lsdException w:name="Table Web 1" w:semiHidden="1" w:unhideWhenUsed="1"/>
     <w:lsdException w:name="Table Web 2" w:semiHidden="1" w:unhideWhenUsed="1"/>
-    <w:lsdException w:name="Table Web 3" w:semiHidden="1" w:unhideWhenUsed="1"/>
     <w:lsdException w:name="Balloon Text" w:semiHidden="1" w:unhideWhenUsed="1"/>
     <w:lsdException w:name="Table Grid" w:uiPriority="39"/>
-    <w:lsdException w:name="Table Theme" w:semiHidden="1" w:unhideWhenUsed="1"/>
     <w:lsdException w:name="Placeholder Text" w:semiHidden="1"/>
     <w:lsdException w:name="No Spacing" w:uiPriority="1" w:qFormat="1"/>
     <w:lsdException w:name="Light Shading" w:uiPriority="60"/>
@@ -9133,6 +9242,7 @@
     <w:lsdException w:name="Hashtag" w:semiHidden="1" w:unhideWhenUsed="1"/>
     <w:lsdException w:name="Unresolved Mention" w:semiHidden="1" w:unhideWhenUsed="1"/>
     <w:lsdException w:name="Smart Link" w:semiHidden="1" w:unhideWhenUsed="1"/>
+    <w:lsdException w:name="Smart Link Error" w:semiHidden="1" w:unhideWhenUsed="1"/>
   </w:latentStyles>
   <w:style w:type="paragraph" w:default="1" w:styleId="Normal">
     <w:name w:val="Normal"/>
@@ -9998,21 +10108,6 @@
 </file>
 
 <file path=customXml/item1.xml><?xml version="1.0" encoding="utf-8"?>
-<?mso-contentType ?>
-<FormTemplates xmlns="http://schemas.microsoft.com/sharepoint/v3/contenttype/forms">
-  <Display>DocumentLibraryForm</Display>
-  <Edit>DocumentLibraryForm</Edit>
-  <New>DocumentLibraryForm</New>
-</FormTemplates>
-</file>
-
-<file path=customXml/item2.xml><?xml version="1.0" encoding="utf-8"?>
-<p:properties xmlns:p="http://schemas.microsoft.com/office/2006/metadata/properties" xmlns:xsi="http://www.w3.org/2001/XMLSchema-instance" xmlns:pc="http://schemas.microsoft.com/office/infopath/2007/PartnerControls">
-  <documentManagement/>
-</p:properties>
-</file>
-
-<file path=customXml/item3.xml><?xml version="1.0" encoding="utf-8"?>
 <ct:contentTypeSchema xmlns:ct="http://schemas.microsoft.com/office/2006/metadata/contentType" xmlns:ma="http://schemas.microsoft.com/office/2006/metadata/properties/metaAttributes" ct:_="" ma:_="" ma:contentTypeName="Document" ma:contentTypeID="0x0101005241FD172DBA2D4AA16975A7E1EF1DD0" ma:contentTypeVersion="2" ma:contentTypeDescription="Create a new document." ma:contentTypeScope="" ma:versionID="7e0f124869d578da6055cceeabc4a680">
   <xsd:schema xmlns:xsd="http://www.w3.org/2001/XMLSchema" xmlns:xs="http://www.w3.org/2001/XMLSchema" xmlns:p="http://schemas.microsoft.com/office/2006/metadata/properties" xmlns:ns3="02257ec4-e39a-40ca-be76-90b51df456ae" targetNamespace="http://schemas.microsoft.com/office/2006/metadata/properties" ma:root="true" ma:fieldsID="392249c87512d366dc1d854b22795674" ns3:_="">
     <xsd:import namespace="02257ec4-e39a-40ca-be76-90b51df456ae"/>
@@ -10144,28 +10239,26 @@
 </ct:contentTypeSchema>
 </file>
 
+<file path=customXml/item2.xml><?xml version="1.0" encoding="utf-8"?>
+<p:properties xmlns:p="http://schemas.microsoft.com/office/2006/metadata/properties" xmlns:xsi="http://www.w3.org/2001/XMLSchema-instance" xmlns:pc="http://schemas.microsoft.com/office/infopath/2007/PartnerControls">
+  <documentManagement/>
+</p:properties>
+</file>
+
+<file path=customXml/item3.xml><?xml version="1.0" encoding="utf-8"?>
+<?mso-contentType ?>
+<FormTemplates xmlns="http://schemas.microsoft.com/sharepoint/v3/contenttype/forms">
+  <Display>DocumentLibraryForm</Display>
+  <Edit>DocumentLibraryForm</Edit>
+  <New>DocumentLibraryForm</New>
+</FormTemplates>
+</file>
+
 <file path=customXml/item4.xml><?xml version="1.0" encoding="utf-8"?>
 <b:Sources xmlns:b="http://schemas.openxmlformats.org/officeDocument/2006/bibliography" xmlns="http://schemas.openxmlformats.org/officeDocument/2006/bibliography" SelectedStyle="\APASixthEditionOfficeOnline.xsl" StyleName="APA" Version="6"/>
 </file>
 
 <file path=customXml/itemProps1.xml><?xml version="1.0" encoding="utf-8"?>
-<ds:datastoreItem xmlns:ds="http://schemas.openxmlformats.org/officeDocument/2006/customXml" ds:itemID="{AAC9455B-BE50-4882-B204-E84973A3D4CE}">
-  <ds:schemaRefs>
-    <ds:schemaRef ds:uri="http://schemas.microsoft.com/sharepoint/v3/contenttype/forms"/>
-  </ds:schemaRefs>
-</ds:datastoreItem>
-</file>
-
-<file path=customXml/itemProps2.xml><?xml version="1.0" encoding="utf-8"?>
-<ds:datastoreItem xmlns:ds="http://schemas.openxmlformats.org/officeDocument/2006/customXml" ds:itemID="{07EA0E8A-7015-4880-B9EF-0D04E71D7AE1}">
-  <ds:schemaRefs>
-    <ds:schemaRef ds:uri="http://schemas.microsoft.com/office/2006/metadata/properties"/>
-    <ds:schemaRef ds:uri="http://schemas.microsoft.com/office/infopath/2007/PartnerControls"/>
-  </ds:schemaRefs>
-</ds:datastoreItem>
-</file>
-
-<file path=customXml/itemProps3.xml><?xml version="1.0" encoding="utf-8"?>
 <ds:datastoreItem xmlns:ds="http://schemas.openxmlformats.org/officeDocument/2006/customXml" ds:itemID="{6025EDCE-F4BC-4BF6-A593-3BAE899111C2}">
   <ds:schemaRefs>
     <ds:schemaRef ds:uri="http://schemas.microsoft.com/office/2006/metadata/contentType"/>
@@ -10183,8 +10276,25 @@
 </ds:datastoreItem>
 </file>
 
+<file path=customXml/itemProps2.xml><?xml version="1.0" encoding="utf-8"?>
+<ds:datastoreItem xmlns:ds="http://schemas.openxmlformats.org/officeDocument/2006/customXml" ds:itemID="{07EA0E8A-7015-4880-B9EF-0D04E71D7AE1}">
+  <ds:schemaRefs>
+    <ds:schemaRef ds:uri="http://schemas.microsoft.com/office/2006/metadata/properties"/>
+    <ds:schemaRef ds:uri="http://schemas.microsoft.com/office/infopath/2007/PartnerControls"/>
+  </ds:schemaRefs>
+</ds:datastoreItem>
+</file>
+
+<file path=customXml/itemProps3.xml><?xml version="1.0" encoding="utf-8"?>
+<ds:datastoreItem xmlns:ds="http://schemas.openxmlformats.org/officeDocument/2006/customXml" ds:itemID="{AAC9455B-BE50-4882-B204-E84973A3D4CE}">
+  <ds:schemaRefs>
+    <ds:schemaRef ds:uri="http://schemas.microsoft.com/sharepoint/v3/contenttype/forms"/>
+  </ds:schemaRefs>
+</ds:datastoreItem>
+</file>
+
 <file path=customXml/itemProps4.xml><?xml version="1.0" encoding="utf-8"?>
-<ds:datastoreItem xmlns:ds="http://schemas.openxmlformats.org/officeDocument/2006/customXml" ds:itemID="{940BBEB9-BEF0-4129-A7F8-E835B69FADB0}">
+<ds:datastoreItem xmlns:ds="http://schemas.openxmlformats.org/officeDocument/2006/customXml" ds:itemID="{BB17825A-DE7F-494F-AEDA-E7ACF84028C7}">
   <ds:schemaRefs>
     <ds:schemaRef ds:uri="http://schemas.openxmlformats.org/officeDocument/2006/bibliography"/>
   </ds:schemaRefs>

</xml_diff>